<commit_message>
Már csak pár simítás kell és kész
</commit_message>
<xml_diff>
--- a/Bánhegyi Ottó.docx
+++ b/Bánhegyi Ottó.docx
@@ -87,22 +87,938 @@
       <w:pPr>
         <w:rPr>
           <w:rFonts w:ascii="Times New Roman" w:hAnsi="Times New Roman" w:cs="Times New Roman"/>
-        </w:rPr>
-      </w:pPr>
+          <w:sz w:val="24"/>
+          <w:szCs w:val="24"/>
+        </w:rPr>
+      </w:pPr>
+    </w:p>
+    <w:p>
+      <w:pPr>
+        <w:jc w:val="center"/>
+        <w:rPr>
+          <w:rFonts w:ascii="Times New Roman" w:hAnsi="Times New Roman" w:cs="Times New Roman"/>
+          <w:i/>
+          <w:sz w:val="36"/>
+          <w:szCs w:val="36"/>
+        </w:rPr>
+      </w:pPr>
+      <w:r>
+        <w:rPr>
+          <w:rFonts w:ascii="Times New Roman" w:hAnsi="Times New Roman" w:cs="Times New Roman"/>
+          <w:i/>
+          <w:sz w:val="36"/>
+          <w:szCs w:val="36"/>
+        </w:rPr>
+        <w:t>Életfelfogása: „Olyat csinálni, ami még nem volt”</w:t>
+      </w:r>
+    </w:p>
+    <w:p>
+      <w:pPr>
+        <w:rPr>
+          <w:rFonts w:ascii="Times New Roman" w:hAnsi="Times New Roman" w:cs="Times New Roman"/>
+          <w:sz w:val="24"/>
+          <w:szCs w:val="24"/>
+        </w:rPr>
+      </w:pPr>
+    </w:p>
+    <w:p>
+      <w:pPr>
+        <w:rPr>
+          <w:rFonts w:ascii="Times New Roman" w:hAnsi="Times New Roman" w:cs="Times New Roman"/>
+          <w:sz w:val="24"/>
+          <w:szCs w:val="24"/>
+        </w:rPr>
+      </w:pPr>
+      <w:r>
+        <w:rPr>
+          <w:rFonts w:ascii="Times New Roman" w:hAnsi="Times New Roman" w:cs="Times New Roman"/>
+          <w:sz w:val="24"/>
+          <w:szCs w:val="24"/>
+        </w:rPr>
+        <w:t>Bánhegyi Ottó</w:t>
+      </w:r>
+      <w:r>
+        <w:rPr>
+          <w:rFonts w:ascii="Times New Roman" w:hAnsi="Times New Roman" w:cs="Times New Roman"/>
+          <w:sz w:val="24"/>
+          <w:szCs w:val="24"/>
+        </w:rPr>
+        <w:t xml:space="preserve"> Ácson született </w:t>
+      </w:r>
+      <w:r>
+        <w:rPr>
+          <w:rFonts w:ascii="Times New Roman" w:hAnsi="Times New Roman" w:cs="Times New Roman"/>
+          <w:i/>
+          <w:sz w:val="24"/>
+          <w:szCs w:val="24"/>
+        </w:rPr>
+        <w:t>1936.</w:t>
+      </w:r>
+      <w:r>
+        <w:rPr>
+          <w:rFonts w:ascii="Times New Roman" w:hAnsi="Times New Roman" w:cs="Times New Roman"/>
+          <w:sz w:val="24"/>
+          <w:szCs w:val="24"/>
+        </w:rPr>
+        <w:t>-ban.</w:t>
+      </w:r>
+      <w:r>
+        <w:rPr>
+          <w:rFonts w:ascii="Times New Roman" w:hAnsi="Times New Roman" w:cs="Times New Roman"/>
+          <w:sz w:val="24"/>
+          <w:szCs w:val="24"/>
+        </w:rPr>
+        <w:t xml:space="preserve"> </w:t>
+      </w:r>
+      <w:r>
+        <w:rPr>
+          <w:rFonts w:ascii="Times New Roman" w:hAnsi="Times New Roman" w:cs="Times New Roman"/>
+          <w:sz w:val="24"/>
+          <w:szCs w:val="24"/>
+        </w:rPr>
+        <w:t xml:space="preserve">Az egyetem elvégzése után a Telefongyárban helyezkedett el, ahol bekapcsolódott az </w:t>
+      </w:r>
+      <w:r>
+        <w:rPr>
+          <w:rFonts w:ascii="Times New Roman" w:hAnsi="Times New Roman" w:cs="Times New Roman"/>
+          <w:b/>
+          <w:sz w:val="24"/>
+          <w:szCs w:val="24"/>
+        </w:rPr>
+        <w:t>NC</w:t>
+      </w:r>
+      <w:r>
+        <w:rPr>
+          <w:rFonts w:ascii="Times New Roman" w:hAnsi="Times New Roman" w:cs="Times New Roman"/>
+          <w:sz w:val="24"/>
+          <w:szCs w:val="24"/>
+        </w:rPr>
+        <w:t xml:space="preserve"> (</w:t>
+      </w:r>
+      <w:proofErr w:type="spellStart"/>
+      <w:r>
+        <w:rPr>
+          <w:rFonts w:ascii="Times New Roman" w:hAnsi="Times New Roman" w:cs="Times New Roman"/>
+          <w:i/>
+          <w:sz w:val="24"/>
+          <w:szCs w:val="24"/>
+        </w:rPr>
+        <w:t>Numerical</w:t>
+      </w:r>
+      <w:proofErr w:type="spellEnd"/>
+      <w:r>
+        <w:rPr>
+          <w:rFonts w:ascii="Times New Roman" w:hAnsi="Times New Roman" w:cs="Times New Roman"/>
+          <w:i/>
+          <w:sz w:val="24"/>
+          <w:szCs w:val="24"/>
+        </w:rPr>
+        <w:t xml:space="preserve"> </w:t>
+      </w:r>
+      <w:proofErr w:type="spellStart"/>
+      <w:r>
+        <w:rPr>
+          <w:rFonts w:ascii="Times New Roman" w:hAnsi="Times New Roman" w:cs="Times New Roman"/>
+          <w:i/>
+          <w:sz w:val="24"/>
+          <w:szCs w:val="24"/>
+        </w:rPr>
+        <w:t>Control</w:t>
+      </w:r>
+      <w:proofErr w:type="spellEnd"/>
+      <w:r>
+        <w:rPr>
+          <w:rFonts w:ascii="Times New Roman" w:hAnsi="Times New Roman" w:cs="Times New Roman"/>
+          <w:sz w:val="24"/>
+          <w:szCs w:val="24"/>
+        </w:rPr>
+        <w:t xml:space="preserve">) vezérlésű gépek </w:t>
+      </w:r>
+      <w:r>
+        <w:rPr>
+          <w:rFonts w:ascii="Times New Roman" w:hAnsi="Times New Roman" w:cs="Times New Roman"/>
+          <w:i/>
+          <w:sz w:val="24"/>
+          <w:szCs w:val="24"/>
+          <w:u w:val="single"/>
+        </w:rPr>
+        <w:t>hazai</w:t>
+      </w:r>
+      <w:r>
+        <w:rPr>
+          <w:rFonts w:ascii="Times New Roman" w:hAnsi="Times New Roman" w:cs="Times New Roman"/>
+          <w:i/>
+          <w:sz w:val="24"/>
+          <w:szCs w:val="24"/>
+        </w:rPr>
+        <w:t xml:space="preserve"> </w:t>
+      </w:r>
+      <w:r>
+        <w:rPr>
+          <w:rFonts w:ascii="Times New Roman" w:hAnsi="Times New Roman" w:cs="Times New Roman"/>
+          <w:sz w:val="24"/>
+          <w:szCs w:val="24"/>
+        </w:rPr>
+        <w:t xml:space="preserve">fejlesztése mellett az </w:t>
+      </w:r>
+      <w:r>
+        <w:rPr>
+          <w:rFonts w:ascii="Times New Roman" w:hAnsi="Times New Roman" w:cs="Times New Roman"/>
+          <w:i/>
+          <w:sz w:val="24"/>
+          <w:szCs w:val="24"/>
+        </w:rPr>
+        <w:t>elektroncsöves</w:t>
+      </w:r>
+      <w:r>
+        <w:rPr>
+          <w:rFonts w:ascii="Times New Roman" w:hAnsi="Times New Roman" w:cs="Times New Roman"/>
+          <w:sz w:val="24"/>
+          <w:szCs w:val="24"/>
+        </w:rPr>
+        <w:t xml:space="preserve"> és </w:t>
+      </w:r>
+      <w:r>
+        <w:rPr>
+          <w:rFonts w:ascii="Times New Roman" w:hAnsi="Times New Roman" w:cs="Times New Roman"/>
+          <w:i/>
+          <w:sz w:val="24"/>
+          <w:szCs w:val="24"/>
+        </w:rPr>
+        <w:t>jelfogós</w:t>
+      </w:r>
+      <w:r>
+        <w:rPr>
+          <w:rFonts w:ascii="Times New Roman" w:hAnsi="Times New Roman" w:cs="Times New Roman"/>
+          <w:sz w:val="24"/>
+          <w:szCs w:val="24"/>
+        </w:rPr>
+        <w:t xml:space="preserve"> ügyviteli gép, az </w:t>
+      </w:r>
+      <w:r>
+        <w:rPr>
+          <w:rFonts w:ascii="Times New Roman" w:hAnsi="Times New Roman" w:cs="Times New Roman"/>
+          <w:b/>
+          <w:i/>
+          <w:sz w:val="24"/>
+          <w:szCs w:val="24"/>
+        </w:rPr>
+        <w:t>EDLA</w:t>
+      </w:r>
+      <w:r>
+        <w:rPr>
+          <w:rFonts w:ascii="Times New Roman" w:hAnsi="Times New Roman" w:cs="Times New Roman"/>
+          <w:sz w:val="24"/>
+          <w:szCs w:val="24"/>
+        </w:rPr>
+        <w:t xml:space="preserve"> fejlesztésébe is. Utóbbinál (</w:t>
+      </w:r>
+      <w:r>
+        <w:rPr>
+          <w:rFonts w:ascii="Times New Roman" w:hAnsi="Times New Roman" w:cs="Times New Roman"/>
+          <w:i/>
+          <w:sz w:val="24"/>
+          <w:szCs w:val="24"/>
+        </w:rPr>
+        <w:t>Szentiványi Tibor</w:t>
+      </w:r>
+      <w:r>
+        <w:rPr>
+          <w:rFonts w:ascii="Times New Roman" w:hAnsi="Times New Roman" w:cs="Times New Roman"/>
+          <w:sz w:val="24"/>
+          <w:szCs w:val="24"/>
+        </w:rPr>
+        <w:t xml:space="preserve"> ötlete alapján) egy hajlékony-lemezes memória (az </w:t>
+      </w:r>
+      <w:r>
+        <w:rPr>
+          <w:rFonts w:ascii="Times New Roman" w:hAnsi="Times New Roman" w:cs="Times New Roman"/>
+          <w:i/>
+          <w:sz w:val="24"/>
+          <w:szCs w:val="24"/>
+        </w:rPr>
+        <w:t>1970-1990</w:t>
+      </w:r>
+      <w:r>
+        <w:rPr>
+          <w:rFonts w:ascii="Times New Roman" w:hAnsi="Times New Roman" w:cs="Times New Roman"/>
+          <w:sz w:val="24"/>
+          <w:szCs w:val="24"/>
+        </w:rPr>
+        <w:t xml:space="preserve"> között alkalmazott </w:t>
+      </w:r>
+      <w:r>
+        <w:rPr>
+          <w:rFonts w:ascii="Times New Roman" w:hAnsi="Times New Roman" w:cs="Times New Roman"/>
+          <w:i/>
+          <w:sz w:val="24"/>
+          <w:szCs w:val="24"/>
+        </w:rPr>
+        <w:t>floppy</w:t>
+      </w:r>
+      <w:r>
+        <w:rPr>
+          <w:rFonts w:ascii="Times New Roman" w:hAnsi="Times New Roman" w:cs="Times New Roman"/>
+          <w:sz w:val="24"/>
+          <w:szCs w:val="24"/>
+        </w:rPr>
+        <w:t xml:space="preserve"> őse) volt a tároló, amit munkatársaival közösen fejlesztettek ki.</w:t>
+      </w:r>
+      <w:r>
+        <w:rPr>
+          <w:rFonts w:ascii="Times New Roman" w:hAnsi="Times New Roman" w:cs="Times New Roman"/>
+          <w:sz w:val="24"/>
+          <w:szCs w:val="24"/>
+        </w:rPr>
+        <w:t xml:space="preserve"> </w:t>
+      </w:r>
+    </w:p>
+    <w:p>
+      <w:pPr>
+        <w:rPr>
+          <w:rFonts w:ascii="Times New Roman" w:hAnsi="Times New Roman" w:cs="Times New Roman"/>
+          <w:sz w:val="24"/>
+          <w:szCs w:val="24"/>
+        </w:rPr>
+      </w:pPr>
+      <w:r>
+        <w:rPr>
+          <w:rFonts w:ascii="Times New Roman" w:hAnsi="Times New Roman" w:cs="Times New Roman"/>
+          <w:sz w:val="24"/>
+          <w:szCs w:val="24"/>
+        </w:rPr>
+        <w:t xml:space="preserve">1963 után egy kormányhatározattal a </w:t>
+      </w:r>
+      <w:r>
+        <w:rPr>
+          <w:rFonts w:ascii="Times New Roman" w:hAnsi="Times New Roman" w:cs="Times New Roman"/>
+          <w:b/>
+          <w:sz w:val="24"/>
+          <w:szCs w:val="24"/>
+        </w:rPr>
+        <w:t>KGST</w:t>
+      </w:r>
+      <w:r>
+        <w:rPr>
+          <w:rFonts w:ascii="Times New Roman" w:hAnsi="Times New Roman" w:cs="Times New Roman"/>
+          <w:sz w:val="24"/>
+          <w:szCs w:val="24"/>
+        </w:rPr>
+        <w:t xml:space="preserve">-n belüli szakosítás miatt a teljes magyar számítógépgyártást a </w:t>
+      </w:r>
+      <w:r>
+        <w:rPr>
+          <w:rFonts w:ascii="Times New Roman" w:hAnsi="Times New Roman" w:cs="Times New Roman"/>
+          <w:b/>
+          <w:i/>
+          <w:sz w:val="24"/>
+          <w:szCs w:val="24"/>
+        </w:rPr>
+        <w:t>Videoton</w:t>
+      </w:r>
+      <w:r>
+        <w:rPr>
+          <w:rFonts w:ascii="Times New Roman" w:hAnsi="Times New Roman" w:cs="Times New Roman"/>
+          <w:sz w:val="24"/>
+          <w:szCs w:val="24"/>
+        </w:rPr>
+        <w:t xml:space="preserve">ba helyezték át, így </w:t>
+      </w:r>
+      <w:r>
+        <w:rPr>
+          <w:rFonts w:ascii="Times New Roman" w:hAnsi="Times New Roman" w:cs="Times New Roman"/>
+          <w:i/>
+          <w:sz w:val="24"/>
+          <w:szCs w:val="24"/>
+        </w:rPr>
+        <w:t>1964</w:t>
+      </w:r>
+      <w:r>
+        <w:rPr>
+          <w:rFonts w:ascii="Times New Roman" w:hAnsi="Times New Roman" w:cs="Times New Roman"/>
+          <w:sz w:val="24"/>
+          <w:szCs w:val="24"/>
+        </w:rPr>
+        <w:t xml:space="preserve">-ben az egész csapat átment a </w:t>
+      </w:r>
+      <w:r>
+        <w:rPr>
+          <w:rFonts w:ascii="Times New Roman" w:hAnsi="Times New Roman" w:cs="Times New Roman"/>
+          <w:b/>
+          <w:i/>
+          <w:sz w:val="24"/>
+          <w:szCs w:val="24"/>
+        </w:rPr>
+        <w:t>Villamos Automatika Tervező Intézet</w:t>
+      </w:r>
+      <w:r>
+        <w:rPr>
+          <w:rFonts w:ascii="Times New Roman" w:hAnsi="Times New Roman" w:cs="Times New Roman"/>
+          <w:sz w:val="24"/>
+          <w:szCs w:val="24"/>
+        </w:rPr>
+        <w:t>be (</w:t>
+      </w:r>
+      <w:proofErr w:type="spellStart"/>
+      <w:r>
+        <w:rPr>
+          <w:rFonts w:ascii="Times New Roman" w:hAnsi="Times New Roman" w:cs="Times New Roman"/>
+          <w:i/>
+          <w:sz w:val="24"/>
+          <w:szCs w:val="24"/>
+        </w:rPr>
+        <w:t>Vilati</w:t>
+      </w:r>
+      <w:proofErr w:type="spellEnd"/>
+      <w:r>
+        <w:rPr>
+          <w:rFonts w:ascii="Times New Roman" w:hAnsi="Times New Roman" w:cs="Times New Roman"/>
+          <w:sz w:val="24"/>
+          <w:szCs w:val="24"/>
+        </w:rPr>
+        <w:t xml:space="preserve">). Fejlesztési irodavezetőként többek között kifejlesztettek egy </w:t>
+      </w:r>
+      <w:proofErr w:type="spellStart"/>
+      <w:r>
+        <w:rPr>
+          <w:rFonts w:ascii="Times New Roman" w:hAnsi="Times New Roman" w:cs="Times New Roman"/>
+          <w:b/>
+          <w:i/>
+          <w:sz w:val="24"/>
+          <w:szCs w:val="24"/>
+          <w:u w:val="single"/>
+        </w:rPr>
+        <w:t>flopy</w:t>
+      </w:r>
+      <w:proofErr w:type="spellEnd"/>
+      <w:r>
+        <w:rPr>
+          <w:rFonts w:ascii="Times New Roman" w:hAnsi="Times New Roman" w:cs="Times New Roman"/>
+          <w:b/>
+          <w:i/>
+          <w:sz w:val="24"/>
+          <w:szCs w:val="24"/>
+          <w:u w:val="single"/>
+        </w:rPr>
+        <w:t>-s információ-rögzítő memóriá</w:t>
+      </w:r>
+      <w:r>
+        <w:rPr>
+          <w:rFonts w:ascii="Times New Roman" w:hAnsi="Times New Roman" w:cs="Times New Roman"/>
+          <w:sz w:val="24"/>
+          <w:szCs w:val="24"/>
+        </w:rPr>
+        <w:t xml:space="preserve">t, melyet a közben megjelent 8″-os papír-tasakos </w:t>
+      </w:r>
+      <w:r>
+        <w:rPr>
+          <w:rFonts w:ascii="Times New Roman" w:hAnsi="Times New Roman" w:cs="Times New Roman"/>
+          <w:i/>
+          <w:sz w:val="24"/>
+          <w:szCs w:val="24"/>
+        </w:rPr>
+        <w:t>floppy</w:t>
+      </w:r>
+      <w:r>
+        <w:rPr>
+          <w:rFonts w:ascii="Times New Roman" w:hAnsi="Times New Roman" w:cs="Times New Roman"/>
+          <w:sz w:val="24"/>
+          <w:szCs w:val="24"/>
+        </w:rPr>
+        <w:t xml:space="preserve"> kiszorított a piacról. Azonban a tapasztalatok alapján nagyon gyorsan kifejlesztettek egy </w:t>
+      </w:r>
+      <w:r>
+        <w:rPr>
+          <w:rFonts w:ascii="Times New Roman" w:hAnsi="Times New Roman" w:cs="Times New Roman"/>
+          <w:i/>
+          <w:sz w:val="24"/>
+          <w:szCs w:val="24"/>
+        </w:rPr>
+        <w:t>sikeres</w:t>
+      </w:r>
+      <w:r>
+        <w:rPr>
+          <w:rFonts w:ascii="Times New Roman" w:hAnsi="Times New Roman" w:cs="Times New Roman"/>
+          <w:sz w:val="24"/>
+          <w:szCs w:val="24"/>
+        </w:rPr>
+        <w:t xml:space="preserve"> </w:t>
+      </w:r>
+      <w:proofErr w:type="spellStart"/>
+      <w:r>
+        <w:rPr>
+          <w:rFonts w:ascii="Times New Roman" w:hAnsi="Times New Roman" w:cs="Times New Roman"/>
+          <w:b/>
+          <w:i/>
+          <w:sz w:val="24"/>
+          <w:szCs w:val="24"/>
+          <w:u w:val="single"/>
+        </w:rPr>
+        <w:t>flopy</w:t>
+      </w:r>
+      <w:proofErr w:type="spellEnd"/>
+      <w:r>
+        <w:rPr>
+          <w:rFonts w:ascii="Times New Roman" w:hAnsi="Times New Roman" w:cs="Times New Roman"/>
+          <w:b/>
+          <w:i/>
+          <w:sz w:val="24"/>
+          <w:szCs w:val="24"/>
+          <w:u w:val="single"/>
+        </w:rPr>
+        <w:t>-s információ-rögzítő és -gyűjtő család</w:t>
+      </w:r>
+      <w:r>
+        <w:rPr>
+          <w:rFonts w:ascii="Times New Roman" w:hAnsi="Times New Roman" w:cs="Times New Roman"/>
+          <w:sz w:val="24"/>
+          <w:szCs w:val="24"/>
+        </w:rPr>
+        <w:t xml:space="preserve">ot, a </w:t>
+      </w:r>
+      <w:proofErr w:type="spellStart"/>
+      <w:r>
+        <w:rPr>
+          <w:rFonts w:ascii="Times New Roman" w:hAnsi="Times New Roman" w:cs="Times New Roman"/>
+          <w:b/>
+          <w:sz w:val="24"/>
+          <w:szCs w:val="24"/>
+        </w:rPr>
+        <w:t>Prepamat</w:t>
+      </w:r>
+      <w:proofErr w:type="spellEnd"/>
+      <w:r>
+        <w:rPr>
+          <w:rFonts w:ascii="Times New Roman" w:hAnsi="Times New Roman" w:cs="Times New Roman"/>
+          <w:sz w:val="24"/>
+          <w:szCs w:val="24"/>
+        </w:rPr>
+        <w:t xml:space="preserve"> és </w:t>
+      </w:r>
+      <w:r>
+        <w:rPr>
+          <w:rFonts w:ascii="Times New Roman" w:hAnsi="Times New Roman" w:cs="Times New Roman"/>
+          <w:b/>
+          <w:sz w:val="24"/>
+          <w:szCs w:val="24"/>
+        </w:rPr>
+        <w:t>Floppymat</w:t>
+      </w:r>
+      <w:r>
+        <w:rPr>
+          <w:rFonts w:ascii="Times New Roman" w:hAnsi="Times New Roman" w:cs="Times New Roman"/>
+          <w:sz w:val="24"/>
+          <w:szCs w:val="24"/>
+        </w:rPr>
+        <w:t xml:space="preserve"> berendezéseket.</w:t>
+      </w:r>
+    </w:p>
+    <w:p>
+      <w:pPr>
+        <w:rPr>
+          <w:rFonts w:ascii="Times New Roman" w:hAnsi="Times New Roman" w:cs="Times New Roman"/>
+          <w:sz w:val="24"/>
+          <w:szCs w:val="24"/>
+        </w:rPr>
+      </w:pPr>
+      <w:r>
+        <w:rPr>
+          <w:rFonts w:ascii="Times New Roman" w:hAnsi="Times New Roman" w:cs="Times New Roman"/>
+          <w:sz w:val="24"/>
+          <w:szCs w:val="24"/>
+        </w:rPr>
+        <w:t xml:space="preserve">A </w:t>
+      </w:r>
+      <w:proofErr w:type="spellStart"/>
+      <w:r>
+        <w:rPr>
+          <w:rFonts w:ascii="Times New Roman" w:hAnsi="Times New Roman" w:cs="Times New Roman"/>
+          <w:b/>
+          <w:i/>
+          <w:sz w:val="24"/>
+          <w:szCs w:val="24"/>
+        </w:rPr>
+        <w:t>Vilatiban</w:t>
+      </w:r>
+      <w:proofErr w:type="spellEnd"/>
+      <w:r>
+        <w:rPr>
+          <w:rFonts w:ascii="Times New Roman" w:hAnsi="Times New Roman" w:cs="Times New Roman"/>
+          <w:sz w:val="24"/>
+          <w:szCs w:val="24"/>
+        </w:rPr>
+        <w:t xml:space="preserve"> </w:t>
+      </w:r>
+      <w:proofErr w:type="spellStart"/>
+      <w:r>
+        <w:rPr>
+          <w:rFonts w:ascii="Times New Roman" w:hAnsi="Times New Roman" w:cs="Times New Roman"/>
+          <w:sz w:val="24"/>
+          <w:szCs w:val="24"/>
+        </w:rPr>
+        <w:t>a</w:t>
+      </w:r>
+      <w:r>
+        <w:rPr>
+          <w:rFonts w:ascii="Times New Roman" w:hAnsi="Times New Roman" w:cs="Times New Roman"/>
+          <w:i/>
+          <w:sz w:val="24"/>
+          <w:szCs w:val="24"/>
+        </w:rPr>
+        <w:t>Telefongyárból</w:t>
+      </w:r>
+      <w:proofErr w:type="spellEnd"/>
+      <w:r>
+        <w:rPr>
+          <w:rFonts w:ascii="Times New Roman" w:hAnsi="Times New Roman" w:cs="Times New Roman"/>
+          <w:sz w:val="24"/>
+          <w:szCs w:val="24"/>
+        </w:rPr>
+        <w:t xml:space="preserve"> áthozott NC-vezérlés profilt bővítették: </w:t>
+      </w:r>
+      <w:r>
+        <w:rPr>
+          <w:rFonts w:ascii="Times New Roman" w:hAnsi="Times New Roman" w:cs="Times New Roman"/>
+          <w:i/>
+          <w:sz w:val="24"/>
+          <w:szCs w:val="24"/>
+        </w:rPr>
+        <w:t>elkezdték NC-vezérelt ipari elektronikus berendezések gyártását</w:t>
+      </w:r>
+      <w:r>
+        <w:rPr>
+          <w:rFonts w:ascii="Times New Roman" w:hAnsi="Times New Roman" w:cs="Times New Roman"/>
+          <w:sz w:val="24"/>
+          <w:szCs w:val="24"/>
+        </w:rPr>
+        <w:t>, ma</w:t>
+      </w:r>
+      <w:r>
+        <w:rPr>
+          <w:rFonts w:ascii="Times New Roman" w:hAnsi="Times New Roman" w:cs="Times New Roman"/>
+          <w:sz w:val="24"/>
+          <w:szCs w:val="24"/>
+        </w:rPr>
+        <w:t>j</w:t>
+      </w:r>
+      <w:r>
+        <w:rPr>
+          <w:rFonts w:ascii="Times New Roman" w:hAnsi="Times New Roman" w:cs="Times New Roman"/>
+          <w:sz w:val="24"/>
+          <w:szCs w:val="24"/>
+        </w:rPr>
+        <w:t>d számítástechnikai berendezések, szerszámgépvezérlések fejlesztését.</w:t>
+      </w:r>
+    </w:p>
+    <w:p>
+      <w:pPr>
+        <w:rPr>
+          <w:rFonts w:ascii="Times New Roman" w:hAnsi="Times New Roman" w:cs="Times New Roman"/>
+          <w:sz w:val="24"/>
+          <w:szCs w:val="24"/>
+        </w:rPr>
+      </w:pPr>
+      <w:r>
+        <w:rPr>
+          <w:rFonts w:ascii="Times New Roman" w:hAnsi="Times New Roman" w:cs="Times New Roman"/>
+          <w:sz w:val="24"/>
+          <w:szCs w:val="24"/>
+        </w:rPr>
+        <w:t xml:space="preserve">Az első </w:t>
+      </w:r>
+      <w:r>
+        <w:rPr>
+          <w:rFonts w:ascii="Times New Roman" w:hAnsi="Times New Roman" w:cs="Times New Roman"/>
+          <w:i/>
+          <w:sz w:val="24"/>
+          <w:szCs w:val="24"/>
+        </w:rPr>
+        <w:t>hazai</w:t>
+      </w:r>
+      <w:r>
+        <w:rPr>
+          <w:rFonts w:ascii="Times New Roman" w:hAnsi="Times New Roman" w:cs="Times New Roman"/>
+          <w:sz w:val="24"/>
+          <w:szCs w:val="24"/>
+        </w:rPr>
+        <w:t xml:space="preserve"> </w:t>
+      </w:r>
+      <w:r>
+        <w:rPr>
+          <w:rFonts w:ascii="Times New Roman" w:hAnsi="Times New Roman" w:cs="Times New Roman"/>
+          <w:b/>
+          <w:i/>
+          <w:sz w:val="24"/>
+          <w:szCs w:val="24"/>
+        </w:rPr>
+        <w:t>UNIMERIC 100</w:t>
+      </w:r>
+      <w:r>
+        <w:rPr>
+          <w:rFonts w:ascii="Times New Roman" w:hAnsi="Times New Roman" w:cs="Times New Roman"/>
+          <w:sz w:val="24"/>
+          <w:szCs w:val="24"/>
+        </w:rPr>
+        <w:t xml:space="preserve"> vezérlőberendezést </w:t>
+      </w:r>
+      <w:r>
+        <w:rPr>
+          <w:rFonts w:ascii="Times New Roman" w:hAnsi="Times New Roman" w:cs="Times New Roman"/>
+          <w:i/>
+          <w:sz w:val="24"/>
+          <w:szCs w:val="24"/>
+        </w:rPr>
+        <w:t>1966</w:t>
+      </w:r>
+      <w:r>
+        <w:rPr>
+          <w:rFonts w:ascii="Times New Roman" w:hAnsi="Times New Roman" w:cs="Times New Roman"/>
+          <w:sz w:val="24"/>
+          <w:szCs w:val="24"/>
+        </w:rPr>
+        <w:t xml:space="preserve">-ban mutatták be a </w:t>
+      </w:r>
+      <w:r>
+        <w:rPr>
+          <w:rFonts w:ascii="Times New Roman" w:hAnsi="Times New Roman" w:cs="Times New Roman"/>
+          <w:b/>
+          <w:sz w:val="24"/>
+          <w:szCs w:val="24"/>
+        </w:rPr>
+        <w:t>BNV</w:t>
+      </w:r>
+      <w:r>
+        <w:rPr>
+          <w:rFonts w:ascii="Times New Roman" w:hAnsi="Times New Roman" w:cs="Times New Roman"/>
+          <w:sz w:val="24"/>
+          <w:szCs w:val="24"/>
+        </w:rPr>
+        <w:t xml:space="preserve">-n- Ezt követte </w:t>
+      </w:r>
+      <w:r>
+        <w:rPr>
+          <w:rFonts w:ascii="Times New Roman" w:hAnsi="Times New Roman" w:cs="Times New Roman"/>
+          <w:i/>
+          <w:sz w:val="24"/>
+          <w:szCs w:val="24"/>
+        </w:rPr>
+        <w:t>1969</w:t>
+      </w:r>
+      <w:r>
+        <w:rPr>
+          <w:rFonts w:ascii="Times New Roman" w:hAnsi="Times New Roman" w:cs="Times New Roman"/>
+          <w:sz w:val="24"/>
+          <w:szCs w:val="24"/>
+        </w:rPr>
+        <w:t>-ben egy e</w:t>
+      </w:r>
       <w:bookmarkStart w:id="0" w:name="_GoBack"/>
       <w:bookmarkEnd w:id="0"/>
+      <w:r>
+        <w:rPr>
+          <w:rFonts w:ascii="Times New Roman" w:hAnsi="Times New Roman" w:cs="Times New Roman"/>
+          <w:sz w:val="24"/>
+          <w:szCs w:val="24"/>
+        </w:rPr>
+        <w:t>sztergagéphez készített UNIMERIC 121-es, valamint 1971-ben az integrált áramkörös változat, az UNIMERIC З00. Mindhárom típussal főként a csepeli esztergákat szerelték fel, s elsősorban belföldön, illetve a szocialista országokban értékesítették (a 2010-es években üzemelt még közel 40 példány Szlovákiában és Lengyelországban.)</w:t>
+      </w:r>
     </w:p>
     <w:p>
       <w:pPr>
         <w:rPr>
           <w:rFonts w:ascii="Times New Roman" w:hAnsi="Times New Roman" w:cs="Times New Roman"/>
-        </w:rPr>
-      </w:pPr>
+          <w:sz w:val="24"/>
+          <w:szCs w:val="24"/>
+        </w:rPr>
+      </w:pPr>
+      <w:r>
+        <w:rPr>
+          <w:rFonts w:ascii="Times New Roman" w:hAnsi="Times New Roman" w:cs="Times New Roman"/>
+          <w:sz w:val="24"/>
+          <w:szCs w:val="24"/>
+        </w:rPr>
+        <w:t>A mikroszámítógép-vezérelt szerszámgépek mellett foglalkoztak még robotvezérléssel, csillagászati nagyműszerek irányító berendezéseivel is.</w:t>
+      </w:r>
     </w:p>
     <w:p>
       <w:pPr>
         <w:rPr>
           <w:rFonts w:ascii="Times New Roman" w:hAnsi="Times New Roman" w:cs="Times New Roman"/>
+          <w:sz w:val="24"/>
+          <w:szCs w:val="24"/>
+        </w:rPr>
+      </w:pPr>
+      <w:r>
+        <w:rPr>
+          <w:rFonts w:ascii="Times New Roman" w:hAnsi="Times New Roman" w:cs="Times New Roman"/>
+          <w:sz w:val="24"/>
+          <w:szCs w:val="24"/>
+        </w:rPr>
+        <w:t>Az egyre korszerűbb vezérlések létrehozása igényelte nemcsak a fejlesztések, hanem a kivitelezésnél alkalmazott új technológiák megvalósítását és bevezetését is. Ez indokolta – többek között – az olasz San Giorgio cégtől a szerszámgép-vezérlés licenszének átvételét, ami nemcsak a berendezés, hanem főként a nyomtatott áramkörök gyártására vonatkozott. Ennek megvalósításában is meghatározó szerepe volt.</w:t>
+      </w:r>
+    </w:p>
+    <w:p>
+      <w:pPr>
+        <w:rPr>
+          <w:rFonts w:ascii="Times New Roman" w:hAnsi="Times New Roman" w:cs="Times New Roman"/>
+          <w:sz w:val="24"/>
+          <w:szCs w:val="24"/>
+        </w:rPr>
+      </w:pPr>
+      <w:r>
+        <w:rPr>
+          <w:rFonts w:ascii="Times New Roman" w:hAnsi="Times New Roman" w:cs="Times New Roman"/>
+          <w:sz w:val="24"/>
+          <w:szCs w:val="24"/>
+        </w:rPr>
+        <w:t>Részt vett az Országos Műszaki Fejlesztési Bizottság (OMFB) több tanulmányának kidolgozásában, mint külső szakértő.</w:t>
+      </w:r>
+    </w:p>
+    <w:p>
+      <w:pPr>
+        <w:rPr>
+          <w:rFonts w:ascii="Times New Roman" w:hAnsi="Times New Roman" w:cs="Times New Roman"/>
+          <w:sz w:val="24"/>
+          <w:szCs w:val="24"/>
+        </w:rPr>
+      </w:pPr>
+      <w:r>
+        <w:rPr>
+          <w:rFonts w:ascii="Times New Roman" w:hAnsi="Times New Roman" w:cs="Times New Roman"/>
+          <w:sz w:val="24"/>
+          <w:szCs w:val="24"/>
+        </w:rPr>
+        <w:t xml:space="preserve">1990-as évek után a </w:t>
+      </w:r>
+      <w:proofErr w:type="spellStart"/>
+      <w:r>
+        <w:rPr>
+          <w:rFonts w:ascii="Times New Roman" w:hAnsi="Times New Roman" w:cs="Times New Roman"/>
+          <w:sz w:val="24"/>
+          <w:szCs w:val="24"/>
+        </w:rPr>
+        <w:t>Kreutler</w:t>
+      </w:r>
+      <w:proofErr w:type="spellEnd"/>
+      <w:r>
+        <w:rPr>
+          <w:rFonts w:ascii="Times New Roman" w:hAnsi="Times New Roman" w:cs="Times New Roman"/>
+          <w:sz w:val="24"/>
+          <w:szCs w:val="24"/>
+        </w:rPr>
+        <w:t xml:space="preserve"> </w:t>
+      </w:r>
+      <w:proofErr w:type="spellStart"/>
+      <w:r>
+        <w:rPr>
+          <w:rFonts w:ascii="Times New Roman" w:hAnsi="Times New Roman" w:cs="Times New Roman"/>
+          <w:sz w:val="24"/>
+          <w:szCs w:val="24"/>
+        </w:rPr>
+        <w:t>Vilati</w:t>
+      </w:r>
+      <w:proofErr w:type="spellEnd"/>
+      <w:r>
+        <w:rPr>
+          <w:rFonts w:ascii="Times New Roman" w:hAnsi="Times New Roman" w:cs="Times New Roman"/>
+          <w:sz w:val="24"/>
+          <w:szCs w:val="24"/>
+        </w:rPr>
+        <w:t xml:space="preserve"> Systems Kft. (KVS) ügyvezető igazgatója volt. Az egyik anyavállalat egy Karlsruhei cég volt. Vezetésével a KVS 1993-ban megnyert egy nemzetközi tendert az Országos Rendőr Főkapitányság bevetés irányító rendszerének megvalósítására (a </w:t>
+      </w:r>
+      <w:r>
+        <w:rPr>
+          <w:rFonts w:ascii="Times New Roman" w:hAnsi="Times New Roman" w:cs="Times New Roman"/>
+          <w:sz w:val="24"/>
+          <w:szCs w:val="24"/>
+        </w:rPr>
+        <w:lastRenderedPageBreak/>
+        <w:t>III. kerületi Rendőrkapitányságon minta- és oktató-központ létesült, míg a Veszprém megyei Tűzoltóságon egy tűzoltósági bevetésirányító központ valósult meg.)</w:t>
+      </w:r>
+    </w:p>
+    <w:p>
+      <w:pPr>
+        <w:rPr>
+          <w:rFonts w:ascii="Times New Roman" w:hAnsi="Times New Roman" w:cs="Times New Roman"/>
+          <w:sz w:val="24"/>
+          <w:szCs w:val="24"/>
+        </w:rPr>
+      </w:pPr>
+      <w:r>
+        <w:rPr>
+          <w:rFonts w:ascii="Times New Roman" w:hAnsi="Times New Roman" w:cs="Times New Roman"/>
+          <w:sz w:val="24"/>
+          <w:szCs w:val="24"/>
+        </w:rPr>
+        <w:t>A Budapesti Műszaki Egyetem (BME), a miskolci Nehézipari Műszaki Egyetem (NME) és a Kandó Kálmán Műszaki Főiskola (KKMF) meghívott előadója volt. Több szakmai továbbképző tanfolyamot is tartott.</w:t>
+      </w:r>
+    </w:p>
+    <w:p>
+      <w:pPr>
+        <w:rPr>
+          <w:rFonts w:ascii="Times New Roman" w:hAnsi="Times New Roman" w:cs="Times New Roman"/>
+          <w:sz w:val="24"/>
+          <w:szCs w:val="24"/>
+        </w:rPr>
+      </w:pPr>
+      <w:r>
+        <w:rPr>
+          <w:rFonts w:ascii="Times New Roman" w:hAnsi="Times New Roman" w:cs="Times New Roman"/>
+          <w:sz w:val="24"/>
+          <w:szCs w:val="24"/>
+        </w:rPr>
+        <w:t>Számos publikációja volt; egyetemi jegyzetek szerzője, hazai és nemzetközi konferenciák rendszeres előadója volt. Több szabadalom fűződik nevéhez.</w:t>
+      </w:r>
+    </w:p>
+    <w:p>
+      <w:pPr>
+        <w:rPr>
+          <w:rFonts w:ascii="Times New Roman" w:hAnsi="Times New Roman" w:cs="Times New Roman"/>
+          <w:sz w:val="24"/>
+          <w:szCs w:val="24"/>
+        </w:rPr>
+      </w:pPr>
+      <w:r>
+        <w:rPr>
+          <w:rFonts w:ascii="Times New Roman" w:hAnsi="Times New Roman" w:cs="Times New Roman"/>
+          <w:sz w:val="24"/>
+          <w:szCs w:val="24"/>
+        </w:rPr>
+        <w:t>Tagja volt a Gépipari Tudományos Egyesületnek (GTE), az MTA Anyagtudományi és Technológiai Tudományos Bizottságának és az NJSZT Robotika Szakosztályának.</w:t>
+      </w:r>
+    </w:p>
+    <w:p>
+      <w:pPr>
+        <w:rPr>
+          <w:rFonts w:ascii="Times New Roman" w:hAnsi="Times New Roman" w:cs="Times New Roman"/>
+          <w:sz w:val="24"/>
+          <w:szCs w:val="24"/>
+        </w:rPr>
+      </w:pPr>
+      <w:r>
+        <w:rPr>
+          <w:rFonts w:ascii="Times New Roman" w:hAnsi="Times New Roman" w:cs="Times New Roman"/>
+          <w:sz w:val="24"/>
+          <w:szCs w:val="24"/>
+        </w:rPr>
+        <w:t>Kitüntetései: Kiváló Dolgozó (kohó- és gépipari miniszter, 1966); a Haza Szolgálatáért Érdemérem arany fokozat (1970); Kiváló Munkáért (1983, 1985).</w:t>
+      </w:r>
+    </w:p>
+    <w:p>
+      <w:pPr>
+        <w:rPr>
+          <w:rFonts w:ascii="Times New Roman" w:hAnsi="Times New Roman" w:cs="Times New Roman"/>
+          <w:sz w:val="24"/>
+          <w:szCs w:val="24"/>
+        </w:rPr>
+      </w:pPr>
+    </w:p>
+    <w:p>
+      <w:pPr>
+        <w:rPr>
+          <w:rFonts w:ascii="Times New Roman" w:hAnsi="Times New Roman" w:cs="Times New Roman"/>
+          <w:sz w:val="24"/>
+          <w:szCs w:val="24"/>
         </w:rPr>
       </w:pPr>
     </w:p>

</xml_diff>